<commit_message>
added 9 basic sql queries
</commit_message>
<xml_diff>
--- a/SQL queries for Interview questions.docx
+++ b/SQL queries for Interview questions.docx
@@ -10,8 +10,8 @@
       </w:tblPr>
       <w:tblGrid>
         <w:gridCol w:w="701"/>
-        <w:gridCol w:w="6764"/>
-        <w:gridCol w:w="990"/>
+        <w:gridCol w:w="6765"/>
+        <w:gridCol w:w="989"/>
         <w:gridCol w:w="787"/>
       </w:tblGrid>
       <w:tr>
@@ -146,19 +146,34 @@
           <w:tcPr>
             <w:tcW w:w="6792" w:type="dxa"/>
           </w:tcPr>
-          <w:p/>
-        </w:tc>
-        <w:tc>
-          <w:tcPr>
-            <w:tcW w:w="991" w:type="dxa"/>
-          </w:tcPr>
-          <w:p/>
-        </w:tc>
-        <w:tc>
-          <w:tcPr>
-            <w:tcW w:w="772" w:type="dxa"/>
-          </w:tcPr>
-          <w:p/>
+          <w:p>
+            <w:r>
+              <w:rPr>
+                <w:rFonts w:ascii="Arial" w:hAnsi="Arial" w:cs="Arial"/>
+                <w:color w:val="000000"/>
+                <w:sz w:val="21"/>
+                <w:szCs w:val="21"/>
+                <w:shd w:val="clear" w:color="auto" w:fill="FFFFFF"/>
+              </w:rPr>
+              <w:t>SQL Query to find second highest salary of Employee</w:t>
+            </w:r>
+          </w:p>
+        </w:tc>
+        <w:tc>
+          <w:tcPr>
+            <w:tcW w:w="991" w:type="dxa"/>
+          </w:tcPr>
+          <w:p/>
+        </w:tc>
+        <w:tc>
+          <w:tcPr>
+            <w:tcW w:w="772" w:type="dxa"/>
+          </w:tcPr>
+          <w:p>
+            <w:r>
+              <w:t>Done</w:t>
+            </w:r>
+          </w:p>
         </w:tc>
       </w:tr>
       <w:tr>
@@ -176,19 +191,34 @@
           <w:tcPr>
             <w:tcW w:w="6792" w:type="dxa"/>
           </w:tcPr>
-          <w:p/>
-        </w:tc>
-        <w:tc>
-          <w:tcPr>
-            <w:tcW w:w="991" w:type="dxa"/>
-          </w:tcPr>
-          <w:p/>
-        </w:tc>
-        <w:tc>
-          <w:tcPr>
-            <w:tcW w:w="772" w:type="dxa"/>
-          </w:tcPr>
-          <w:p/>
+          <w:p>
+            <w:r>
+              <w:rPr>
+                <w:rFonts w:ascii="Arial" w:hAnsi="Arial" w:cs="Arial"/>
+                <w:color w:val="000000"/>
+                <w:sz w:val="21"/>
+                <w:szCs w:val="21"/>
+                <w:shd w:val="clear" w:color="auto" w:fill="FFFFFF"/>
+              </w:rPr>
+              <w:t>SQL Query to find Max Salary from each department.</w:t>
+            </w:r>
+          </w:p>
+        </w:tc>
+        <w:tc>
+          <w:tcPr>
+            <w:tcW w:w="991" w:type="dxa"/>
+          </w:tcPr>
+          <w:p/>
+        </w:tc>
+        <w:tc>
+          <w:tcPr>
+            <w:tcW w:w="772" w:type="dxa"/>
+          </w:tcPr>
+          <w:p>
+            <w:r>
+              <w:t>Done</w:t>
+            </w:r>
+          </w:p>
         </w:tc>
       </w:tr>
       <w:tr>
@@ -206,19 +236,34 @@
           <w:tcPr>
             <w:tcW w:w="6792" w:type="dxa"/>
           </w:tcPr>
-          <w:p/>
-        </w:tc>
-        <w:tc>
-          <w:tcPr>
-            <w:tcW w:w="991" w:type="dxa"/>
-          </w:tcPr>
-          <w:p/>
-        </w:tc>
-        <w:tc>
-          <w:tcPr>
-            <w:tcW w:w="772" w:type="dxa"/>
-          </w:tcPr>
-          <w:p/>
+          <w:p>
+            <w:r>
+              <w:rPr>
+                <w:rFonts w:ascii="Arial" w:hAnsi="Arial" w:cs="Arial"/>
+                <w:color w:val="000000"/>
+                <w:sz w:val="21"/>
+                <w:szCs w:val="21"/>
+                <w:shd w:val="clear" w:color="auto" w:fill="FFFFFF"/>
+              </w:rPr>
+              <w:t>Write SQL Query to display the current date.</w:t>
+            </w:r>
+          </w:p>
+        </w:tc>
+        <w:tc>
+          <w:tcPr>
+            <w:tcW w:w="991" w:type="dxa"/>
+          </w:tcPr>
+          <w:p/>
+        </w:tc>
+        <w:tc>
+          <w:tcPr>
+            <w:tcW w:w="772" w:type="dxa"/>
+          </w:tcPr>
+          <w:p>
+            <w:r>
+              <w:t>Done</w:t>
+            </w:r>
+          </w:p>
         </w:tc>
       </w:tr>
       <w:tr>
@@ -266,19 +311,37 @@
           <w:tcPr>
             <w:tcW w:w="6792" w:type="dxa"/>
           </w:tcPr>
-          <w:p/>
-        </w:tc>
-        <w:tc>
-          <w:tcPr>
-            <w:tcW w:w="991" w:type="dxa"/>
-          </w:tcPr>
-          <w:p/>
-        </w:tc>
-        <w:tc>
-          <w:tcPr>
-            <w:tcW w:w="772" w:type="dxa"/>
-          </w:tcPr>
-          <w:p/>
+          <w:p>
+            <w:r>
+              <w:rPr>
+                <w:rFonts w:ascii="Arial" w:hAnsi="Arial" w:cs="Arial"/>
+                <w:color w:val="000000"/>
+                <w:sz w:val="21"/>
+                <w:szCs w:val="21"/>
+                <w:shd w:val="clear" w:color="auto" w:fill="FFFFFF"/>
+              </w:rPr>
+              <w:t>Write an SQL Query to print the name of the distinct employee whose DOB is between 01/01/1960 to 31/12/1975.</w:t>
+            </w:r>
+            <w:r>
+              <w:t xml:space="preserve"> </w:t>
+            </w:r>
+          </w:p>
+        </w:tc>
+        <w:tc>
+          <w:tcPr>
+            <w:tcW w:w="991" w:type="dxa"/>
+          </w:tcPr>
+          <w:p/>
+        </w:tc>
+        <w:tc>
+          <w:tcPr>
+            <w:tcW w:w="772" w:type="dxa"/>
+          </w:tcPr>
+          <w:p>
+            <w:r>
+              <w:t>Done</w:t>
+            </w:r>
+          </w:p>
         </w:tc>
       </w:tr>
       <w:tr>
@@ -326,19 +389,37 @@
           <w:tcPr>
             <w:tcW w:w="6792" w:type="dxa"/>
           </w:tcPr>
-          <w:p/>
-        </w:tc>
-        <w:tc>
-          <w:tcPr>
-            <w:tcW w:w="991" w:type="dxa"/>
-          </w:tcPr>
-          <w:p/>
-        </w:tc>
-        <w:tc>
-          <w:tcPr>
-            <w:tcW w:w="772" w:type="dxa"/>
-          </w:tcPr>
-          <w:p/>
+          <w:p>
+            <w:r>
+              <w:rPr>
+                <w:rFonts w:ascii="Arial" w:hAnsi="Arial" w:cs="Arial"/>
+                <w:color w:val="000000"/>
+                <w:sz w:val="21"/>
+                <w:szCs w:val="21"/>
+                <w:shd w:val="clear" w:color="auto" w:fill="FFFFFF"/>
+              </w:rPr>
+              <w:t>Write an SQL Query to find name of employee whose name Start with ‘M’</w:t>
+            </w:r>
+            <w:r>
+              <w:t xml:space="preserve"> </w:t>
+            </w:r>
+          </w:p>
+        </w:tc>
+        <w:tc>
+          <w:tcPr>
+            <w:tcW w:w="991" w:type="dxa"/>
+          </w:tcPr>
+          <w:p/>
+        </w:tc>
+        <w:tc>
+          <w:tcPr>
+            <w:tcW w:w="772" w:type="dxa"/>
+          </w:tcPr>
+          <w:p>
+            <w:r>
+              <w:t>Done</w:t>
+            </w:r>
+          </w:p>
         </w:tc>
       </w:tr>
       <w:tr>
@@ -356,7 +437,31 @@
           <w:tcPr>
             <w:tcW w:w="6792" w:type="dxa"/>
           </w:tcPr>
-          <w:p/>
+          <w:p>
+            <w:r>
+              <w:rPr>
+                <w:rFonts w:ascii="Arial" w:hAnsi="Arial" w:cs="Arial"/>
+                <w:color w:val="000000"/>
+                <w:sz w:val="21"/>
+                <w:szCs w:val="21"/>
+                <w:shd w:val="clear" w:color="auto" w:fill="FFFFFF"/>
+              </w:rPr>
+              <w:t>F</w:t>
+            </w:r>
+            <w:r>
+              <w:rPr>
+                <w:rFonts w:ascii="Arial" w:hAnsi="Arial" w:cs="Arial"/>
+                <w:color w:val="000000"/>
+                <w:sz w:val="21"/>
+                <w:szCs w:val="21"/>
+                <w:shd w:val="clear" w:color="auto" w:fill="FFFFFF"/>
+              </w:rPr>
+              <w:t>ind all Employee records containing the word "Joe", regardless of whether it was stored as JOE, Joe, or joe.</w:t>
+            </w:r>
+            <w:r>
+              <w:t xml:space="preserve"> </w:t>
+            </w:r>
+          </w:p>
         </w:tc>
         <w:tc>
           <w:tcPr>
@@ -386,19 +491,67 @@
           <w:tcPr>
             <w:tcW w:w="6792" w:type="dxa"/>
           </w:tcPr>
-          <w:p/>
-        </w:tc>
-        <w:tc>
-          <w:tcPr>
-            <w:tcW w:w="991" w:type="dxa"/>
-          </w:tcPr>
-          <w:p/>
-        </w:tc>
-        <w:tc>
-          <w:tcPr>
-            <w:tcW w:w="772" w:type="dxa"/>
-          </w:tcPr>
-          <w:p/>
+          <w:p>
+            <w:r>
+              <w:rPr>
+                <w:rFonts w:ascii="Arial" w:hAnsi="Arial" w:cs="Arial"/>
+                <w:color w:val="000000"/>
+                <w:sz w:val="21"/>
+                <w:szCs w:val="21"/>
+                <w:shd w:val="clear" w:color="auto" w:fill="FFFFFF"/>
+              </w:rPr>
+              <w:t>Write an SQL Query to find</w:t>
+            </w:r>
+            <w:proofErr w:type="gramStart"/>
+            <w:r>
+              <w:rPr>
+                <w:rFonts w:ascii="Arial" w:hAnsi="Arial" w:cs="Arial"/>
+                <w:color w:val="000000"/>
+                <w:sz w:val="21"/>
+                <w:szCs w:val="21"/>
+              </w:rPr>
+              <w:t>  the</w:t>
+            </w:r>
+            <w:proofErr w:type="gramEnd"/>
+            <w:r>
+              <w:rPr>
+                <w:rFonts w:ascii="Arial" w:hAnsi="Arial" w:cs="Arial"/>
+                <w:color w:val="000000"/>
+                <w:sz w:val="21"/>
+                <w:szCs w:val="21"/>
+              </w:rPr>
+              <w:t> </w:t>
+            </w:r>
+            <w:r>
+              <w:rPr>
+                <w:rFonts w:ascii="Arial" w:hAnsi="Arial" w:cs="Arial"/>
+                <w:color w:val="000000"/>
+                <w:sz w:val="21"/>
+                <w:szCs w:val="21"/>
+                <w:shd w:val="clear" w:color="auto" w:fill="FFFFFF"/>
+              </w:rPr>
+              <w:t>year from date.</w:t>
+            </w:r>
+            <w:r>
+              <w:t xml:space="preserve"> </w:t>
+            </w:r>
+          </w:p>
+        </w:tc>
+        <w:tc>
+          <w:tcPr>
+            <w:tcW w:w="991" w:type="dxa"/>
+          </w:tcPr>
+          <w:p/>
+        </w:tc>
+        <w:tc>
+          <w:tcPr>
+            <w:tcW w:w="772" w:type="dxa"/>
+          </w:tcPr>
+          <w:p>
+            <w:r>
+              <w:t>Done</w:t>
+            </w:r>
+          </w:p>
         </w:tc>
       </w:tr>
       <w:tr>
@@ -416,7 +569,43 @@
           <w:tcPr>
             <w:tcW w:w="6792" w:type="dxa"/>
           </w:tcPr>
-          <w:p/>
+          <w:p>
+            <w:r>
+              <w:rPr>
+                <w:rFonts w:ascii="Arial" w:hAnsi="Arial" w:cs="Arial"/>
+                <w:color w:val="000000"/>
+                <w:sz w:val="21"/>
+                <w:szCs w:val="21"/>
+                <w:shd w:val="clear" w:color="auto" w:fill="FFFFFF"/>
+              </w:rPr>
+              <w:t xml:space="preserve">Write SQL Query to find duplicate rows in a database? </w:t>
+            </w:r>
+            <w:proofErr w:type="gramStart"/>
+            <w:r>
+              <w:rPr>
+                <w:rFonts w:ascii="Arial" w:hAnsi="Arial" w:cs="Arial"/>
+                <w:color w:val="000000"/>
+                <w:sz w:val="21"/>
+                <w:szCs w:val="21"/>
+                <w:shd w:val="clear" w:color="auto" w:fill="FFFFFF"/>
+              </w:rPr>
+              <w:t>and</w:t>
+            </w:r>
+            <w:proofErr w:type="gramEnd"/>
+            <w:r>
+              <w:rPr>
+                <w:rFonts w:ascii="Arial" w:hAnsi="Arial" w:cs="Arial"/>
+                <w:color w:val="000000"/>
+                <w:sz w:val="21"/>
+                <w:szCs w:val="21"/>
+                <w:shd w:val="clear" w:color="auto" w:fill="FFFFFF"/>
+              </w:rPr>
+              <w:t xml:space="preserve"> then write SQL query to delete them?</w:t>
+            </w:r>
+            <w:r>
+              <w:t xml:space="preserve"> </w:t>
+            </w:r>
+          </w:p>
         </w:tc>
         <w:tc>
           <w:tcPr>
@@ -446,572 +635,631 @@
           <w:tcPr>
             <w:tcW w:w="6792" w:type="dxa"/>
           </w:tcPr>
-          <w:p/>
-        </w:tc>
-        <w:tc>
-          <w:tcPr>
-            <w:tcW w:w="991" w:type="dxa"/>
-          </w:tcPr>
-          <w:p/>
-        </w:tc>
-        <w:tc>
-          <w:tcPr>
-            <w:tcW w:w="772" w:type="dxa"/>
-          </w:tcPr>
-          <w:p/>
-        </w:tc>
-      </w:tr>
-      <w:tr>
-        <w:tc>
-          <w:tcPr>
-            <w:tcW w:w="687" w:type="dxa"/>
-          </w:tcPr>
-          <w:p>
-            <w:r>
-              <w:t>12</w:t>
-            </w:r>
-          </w:p>
-        </w:tc>
-        <w:tc>
-          <w:tcPr>
-            <w:tcW w:w="6792" w:type="dxa"/>
-          </w:tcPr>
-          <w:p/>
-        </w:tc>
-        <w:tc>
-          <w:tcPr>
-            <w:tcW w:w="991" w:type="dxa"/>
-          </w:tcPr>
-          <w:p/>
-        </w:tc>
-        <w:tc>
-          <w:tcPr>
-            <w:tcW w:w="772" w:type="dxa"/>
-          </w:tcPr>
-          <w:p/>
-        </w:tc>
-      </w:tr>
-      <w:tr>
-        <w:tc>
-          <w:tcPr>
-            <w:tcW w:w="687" w:type="dxa"/>
-          </w:tcPr>
-          <w:p>
-            <w:r>
-              <w:t>13</w:t>
-            </w:r>
-          </w:p>
-        </w:tc>
-        <w:tc>
-          <w:tcPr>
-            <w:tcW w:w="6792" w:type="dxa"/>
-          </w:tcPr>
-          <w:p/>
-        </w:tc>
-        <w:tc>
-          <w:tcPr>
-            <w:tcW w:w="991" w:type="dxa"/>
-          </w:tcPr>
-          <w:p/>
-        </w:tc>
-        <w:tc>
-          <w:tcPr>
-            <w:tcW w:w="772" w:type="dxa"/>
-          </w:tcPr>
-          <w:p/>
-        </w:tc>
-      </w:tr>
-      <w:tr>
-        <w:tc>
-          <w:tcPr>
-            <w:tcW w:w="687" w:type="dxa"/>
-          </w:tcPr>
-          <w:p>
-            <w:r>
-              <w:t>14</w:t>
-            </w:r>
-          </w:p>
-        </w:tc>
-        <w:tc>
-          <w:tcPr>
-            <w:tcW w:w="6792" w:type="dxa"/>
-          </w:tcPr>
-          <w:p/>
-        </w:tc>
-        <w:tc>
-          <w:tcPr>
-            <w:tcW w:w="991" w:type="dxa"/>
-          </w:tcPr>
-          <w:p/>
-        </w:tc>
-        <w:tc>
-          <w:tcPr>
-            <w:tcW w:w="772" w:type="dxa"/>
-          </w:tcPr>
-          <w:p/>
-        </w:tc>
-      </w:tr>
-      <w:tr>
-        <w:tc>
-          <w:tcPr>
-            <w:tcW w:w="687" w:type="dxa"/>
-          </w:tcPr>
-          <w:p>
-            <w:r>
-              <w:t>15</w:t>
-            </w:r>
-          </w:p>
-        </w:tc>
-        <w:tc>
-          <w:tcPr>
-            <w:tcW w:w="6792" w:type="dxa"/>
-          </w:tcPr>
-          <w:p/>
-        </w:tc>
-        <w:tc>
-          <w:tcPr>
-            <w:tcW w:w="991" w:type="dxa"/>
-          </w:tcPr>
-          <w:p/>
-        </w:tc>
-        <w:tc>
-          <w:tcPr>
-            <w:tcW w:w="772" w:type="dxa"/>
-          </w:tcPr>
-          <w:p/>
-        </w:tc>
-      </w:tr>
-      <w:tr>
-        <w:tc>
-          <w:tcPr>
-            <w:tcW w:w="687" w:type="dxa"/>
-          </w:tcPr>
-          <w:p>
-            <w:r>
-              <w:t>16</w:t>
-            </w:r>
-          </w:p>
-        </w:tc>
-        <w:tc>
-          <w:tcPr>
-            <w:tcW w:w="6792" w:type="dxa"/>
-          </w:tcPr>
-          <w:p/>
-        </w:tc>
-        <w:tc>
-          <w:tcPr>
-            <w:tcW w:w="991" w:type="dxa"/>
-          </w:tcPr>
-          <w:p/>
-        </w:tc>
-        <w:tc>
-          <w:tcPr>
-            <w:tcW w:w="772" w:type="dxa"/>
-          </w:tcPr>
-          <w:p/>
-        </w:tc>
-      </w:tr>
-      <w:tr>
-        <w:tc>
-          <w:tcPr>
-            <w:tcW w:w="687" w:type="dxa"/>
-          </w:tcPr>
-          <w:p>
-            <w:r>
-              <w:t>17</w:t>
-            </w:r>
-          </w:p>
-        </w:tc>
-        <w:tc>
-          <w:tcPr>
-            <w:tcW w:w="6792" w:type="dxa"/>
-          </w:tcPr>
-          <w:p/>
-        </w:tc>
-        <w:tc>
-          <w:tcPr>
-            <w:tcW w:w="991" w:type="dxa"/>
-          </w:tcPr>
-          <w:p/>
-        </w:tc>
-        <w:tc>
-          <w:tcPr>
-            <w:tcW w:w="772" w:type="dxa"/>
-          </w:tcPr>
-          <w:p/>
-        </w:tc>
-      </w:tr>
-      <w:tr>
-        <w:tc>
-          <w:tcPr>
-            <w:tcW w:w="687" w:type="dxa"/>
-          </w:tcPr>
-          <w:p>
-            <w:r>
-              <w:t>18</w:t>
-            </w:r>
-          </w:p>
-        </w:tc>
-        <w:tc>
-          <w:tcPr>
-            <w:tcW w:w="6792" w:type="dxa"/>
-          </w:tcPr>
-          <w:p/>
-        </w:tc>
-        <w:tc>
-          <w:tcPr>
-            <w:tcW w:w="991" w:type="dxa"/>
-          </w:tcPr>
-          <w:p/>
-        </w:tc>
-        <w:tc>
-          <w:tcPr>
-            <w:tcW w:w="772" w:type="dxa"/>
-          </w:tcPr>
-          <w:p/>
-        </w:tc>
-      </w:tr>
-      <w:tr>
-        <w:tc>
-          <w:tcPr>
-            <w:tcW w:w="687" w:type="dxa"/>
-          </w:tcPr>
-          <w:p>
-            <w:r>
-              <w:t>19</w:t>
-            </w:r>
-          </w:p>
-        </w:tc>
-        <w:tc>
-          <w:tcPr>
-            <w:tcW w:w="6792" w:type="dxa"/>
-          </w:tcPr>
-          <w:p/>
-        </w:tc>
-        <w:tc>
-          <w:tcPr>
-            <w:tcW w:w="991" w:type="dxa"/>
-          </w:tcPr>
-          <w:p/>
-        </w:tc>
-        <w:tc>
-          <w:tcPr>
-            <w:tcW w:w="772" w:type="dxa"/>
-          </w:tcPr>
-          <w:p/>
-        </w:tc>
-      </w:tr>
-      <w:tr>
-        <w:tc>
-          <w:tcPr>
-            <w:tcW w:w="687" w:type="dxa"/>
-          </w:tcPr>
-          <w:p>
-            <w:r>
-              <w:t>20</w:t>
-            </w:r>
-          </w:p>
-        </w:tc>
-        <w:tc>
-          <w:tcPr>
-            <w:tcW w:w="6792" w:type="dxa"/>
-          </w:tcPr>
-          <w:p/>
-        </w:tc>
-        <w:tc>
-          <w:tcPr>
-            <w:tcW w:w="991" w:type="dxa"/>
-          </w:tcPr>
-          <w:p/>
-        </w:tc>
-        <w:tc>
-          <w:tcPr>
-            <w:tcW w:w="772" w:type="dxa"/>
-          </w:tcPr>
-          <w:p/>
-        </w:tc>
-      </w:tr>
-      <w:tr>
-        <w:tc>
-          <w:tcPr>
-            <w:tcW w:w="687" w:type="dxa"/>
-          </w:tcPr>
-          <w:p>
-            <w:r>
-              <w:t>21</w:t>
-            </w:r>
-          </w:p>
-        </w:tc>
-        <w:tc>
-          <w:tcPr>
-            <w:tcW w:w="6792" w:type="dxa"/>
-          </w:tcPr>
-          <w:p/>
-        </w:tc>
-        <w:tc>
-          <w:tcPr>
-            <w:tcW w:w="991" w:type="dxa"/>
-          </w:tcPr>
-          <w:p/>
-        </w:tc>
-        <w:tc>
-          <w:tcPr>
-            <w:tcW w:w="772" w:type="dxa"/>
-          </w:tcPr>
-          <w:p/>
-        </w:tc>
-      </w:tr>
-      <w:tr>
-        <w:tc>
-          <w:tcPr>
-            <w:tcW w:w="687" w:type="dxa"/>
-          </w:tcPr>
-          <w:p>
-            <w:r>
-              <w:t>22</w:t>
-            </w:r>
-          </w:p>
-        </w:tc>
-        <w:tc>
-          <w:tcPr>
-            <w:tcW w:w="6792" w:type="dxa"/>
-          </w:tcPr>
-          <w:p/>
-        </w:tc>
-        <w:tc>
-          <w:tcPr>
-            <w:tcW w:w="991" w:type="dxa"/>
-          </w:tcPr>
-          <w:p/>
-        </w:tc>
-        <w:tc>
-          <w:tcPr>
-            <w:tcW w:w="772" w:type="dxa"/>
-          </w:tcPr>
-          <w:p/>
-        </w:tc>
-      </w:tr>
-      <w:tr>
-        <w:tc>
-          <w:tcPr>
-            <w:tcW w:w="687" w:type="dxa"/>
-          </w:tcPr>
-          <w:p>
-            <w:r>
-              <w:t>23</w:t>
-            </w:r>
-          </w:p>
-        </w:tc>
-        <w:tc>
-          <w:tcPr>
-            <w:tcW w:w="6792" w:type="dxa"/>
-          </w:tcPr>
-          <w:p/>
-        </w:tc>
-        <w:tc>
-          <w:tcPr>
-            <w:tcW w:w="991" w:type="dxa"/>
-          </w:tcPr>
-          <w:p/>
-        </w:tc>
-        <w:tc>
-          <w:tcPr>
-            <w:tcW w:w="772" w:type="dxa"/>
-          </w:tcPr>
-          <w:p/>
-        </w:tc>
-      </w:tr>
-      <w:tr>
-        <w:tc>
-          <w:tcPr>
-            <w:tcW w:w="687" w:type="dxa"/>
-          </w:tcPr>
-          <w:p>
-            <w:r>
-              <w:t>24</w:t>
-            </w:r>
-          </w:p>
-        </w:tc>
-        <w:tc>
-          <w:tcPr>
-            <w:tcW w:w="6792" w:type="dxa"/>
-          </w:tcPr>
-          <w:p/>
-        </w:tc>
-        <w:tc>
-          <w:tcPr>
-            <w:tcW w:w="991" w:type="dxa"/>
-          </w:tcPr>
-          <w:p/>
-        </w:tc>
-        <w:tc>
-          <w:tcPr>
-            <w:tcW w:w="772" w:type="dxa"/>
-          </w:tcPr>
-          <w:p/>
-        </w:tc>
-      </w:tr>
-      <w:tr>
-        <w:tc>
-          <w:tcPr>
-            <w:tcW w:w="687" w:type="dxa"/>
-          </w:tcPr>
-          <w:p>
-            <w:r>
-              <w:t>25</w:t>
-            </w:r>
-          </w:p>
-        </w:tc>
-        <w:tc>
-          <w:tcPr>
-            <w:tcW w:w="6792" w:type="dxa"/>
-          </w:tcPr>
-          <w:p/>
-        </w:tc>
-        <w:tc>
-          <w:tcPr>
-            <w:tcW w:w="991" w:type="dxa"/>
-          </w:tcPr>
-          <w:p/>
-        </w:tc>
-        <w:tc>
-          <w:tcPr>
-            <w:tcW w:w="772" w:type="dxa"/>
-          </w:tcPr>
-          <w:p/>
-        </w:tc>
-      </w:tr>
-      <w:tr>
-        <w:tc>
-          <w:tcPr>
-            <w:tcW w:w="687" w:type="dxa"/>
-          </w:tcPr>
-          <w:p>
-            <w:r>
-              <w:t>26</w:t>
-            </w:r>
-          </w:p>
-        </w:tc>
-        <w:tc>
-          <w:tcPr>
-            <w:tcW w:w="6792" w:type="dxa"/>
-          </w:tcPr>
-          <w:p/>
-        </w:tc>
-        <w:tc>
-          <w:tcPr>
-            <w:tcW w:w="991" w:type="dxa"/>
-          </w:tcPr>
-          <w:p/>
-        </w:tc>
-        <w:tc>
-          <w:tcPr>
-            <w:tcW w:w="772" w:type="dxa"/>
-          </w:tcPr>
-          <w:p/>
-        </w:tc>
-      </w:tr>
-      <w:tr>
-        <w:tc>
-          <w:tcPr>
-            <w:tcW w:w="687" w:type="dxa"/>
-          </w:tcPr>
-          <w:p>
-            <w:r>
-              <w:t>27</w:t>
-            </w:r>
-          </w:p>
-        </w:tc>
-        <w:tc>
-          <w:tcPr>
-            <w:tcW w:w="6792" w:type="dxa"/>
-          </w:tcPr>
-          <w:p/>
-        </w:tc>
-        <w:tc>
-          <w:tcPr>
-            <w:tcW w:w="991" w:type="dxa"/>
-          </w:tcPr>
-          <w:p/>
-        </w:tc>
-        <w:tc>
-          <w:tcPr>
-            <w:tcW w:w="772" w:type="dxa"/>
-          </w:tcPr>
-          <w:p/>
-        </w:tc>
-      </w:tr>
-      <w:tr>
-        <w:tc>
-          <w:tcPr>
-            <w:tcW w:w="687" w:type="dxa"/>
-          </w:tcPr>
-          <w:p>
-            <w:r>
-              <w:t>28</w:t>
-            </w:r>
-          </w:p>
-        </w:tc>
-        <w:tc>
-          <w:tcPr>
-            <w:tcW w:w="6792" w:type="dxa"/>
-          </w:tcPr>
-          <w:p/>
-        </w:tc>
-        <w:tc>
-          <w:tcPr>
-            <w:tcW w:w="991" w:type="dxa"/>
-          </w:tcPr>
-          <w:p/>
-        </w:tc>
-        <w:tc>
-          <w:tcPr>
-            <w:tcW w:w="772" w:type="dxa"/>
-          </w:tcPr>
-          <w:p/>
-        </w:tc>
-      </w:tr>
-      <w:tr>
-        <w:tc>
-          <w:tcPr>
-            <w:tcW w:w="687" w:type="dxa"/>
-          </w:tcPr>
-          <w:p>
-            <w:r>
-              <w:t>29</w:t>
-            </w:r>
-          </w:p>
-        </w:tc>
-        <w:tc>
-          <w:tcPr>
-            <w:tcW w:w="6792" w:type="dxa"/>
-          </w:tcPr>
-          <w:p/>
-        </w:tc>
-        <w:tc>
-          <w:tcPr>
-            <w:tcW w:w="991" w:type="dxa"/>
-          </w:tcPr>
-          <w:p/>
-        </w:tc>
-        <w:tc>
-          <w:tcPr>
-            <w:tcW w:w="772" w:type="dxa"/>
-          </w:tcPr>
-          <w:p/>
-        </w:tc>
-      </w:tr>
-      <w:tr>
-        <w:tc>
-          <w:tcPr>
-            <w:tcW w:w="687" w:type="dxa"/>
-          </w:tcPr>
-          <w:p>
-            <w:r>
-              <w:t>30</w:t>
-            </w:r>
+          <w:p>
+            <w:pPr>
+              <w:tabs>
+                <w:tab w:val="left" w:pos="1560"/>
+              </w:tabs>
+            </w:pPr>
+            <w:r>
+              <w:rPr>
+                <w:rFonts w:ascii="Arial" w:hAnsi="Arial" w:cs="Arial"/>
+                <w:color w:val="000000"/>
+                <w:sz w:val="21"/>
+                <w:szCs w:val="21"/>
+                <w:shd w:val="clear" w:color="auto" w:fill="FFFFFF"/>
+              </w:rPr>
+              <w:t xml:space="preserve">There is a table which contains two </w:t>
+            </w:r>
+            <w:proofErr w:type="gramStart"/>
+            <w:r>
+              <w:rPr>
+                <w:rFonts w:ascii="Arial" w:hAnsi="Arial" w:cs="Arial"/>
+                <w:color w:val="000000"/>
+                <w:sz w:val="21"/>
+                <w:szCs w:val="21"/>
+                <w:shd w:val="clear" w:color="auto" w:fill="FFFFFF"/>
+              </w:rPr>
+              <w:t>column</w:t>
+            </w:r>
+            <w:proofErr w:type="gramEnd"/>
+            <w:r>
+              <w:rPr>
+                <w:rFonts w:ascii="Arial" w:hAnsi="Arial" w:cs="Arial"/>
+                <w:color w:val="000000"/>
+                <w:sz w:val="21"/>
+                <w:szCs w:val="21"/>
+                <w:shd w:val="clear" w:color="auto" w:fill="FFFFFF"/>
+              </w:rPr>
+              <w:t xml:space="preserve"> Student and Marks, you need to find all the students, whose marks are greater than average marks i.e. list of above average students.</w:t>
+            </w:r>
+          </w:p>
+        </w:tc>
+        <w:tc>
+          <w:tcPr>
+            <w:tcW w:w="991" w:type="dxa"/>
+          </w:tcPr>
+          <w:p/>
+        </w:tc>
+        <w:tc>
+          <w:tcPr>
+            <w:tcW w:w="772" w:type="dxa"/>
+          </w:tcPr>
+          <w:p>
             <w:bookmarkStart w:id="0" w:name="_GoBack"/>
             <w:bookmarkEnd w:id="0"/>
+          </w:p>
+        </w:tc>
+      </w:tr>
+      <w:tr>
+        <w:tc>
+          <w:tcPr>
+            <w:tcW w:w="687" w:type="dxa"/>
+          </w:tcPr>
+          <w:p>
+            <w:r>
+              <w:t>12</w:t>
+            </w:r>
+          </w:p>
+        </w:tc>
+        <w:tc>
+          <w:tcPr>
+            <w:tcW w:w="6792" w:type="dxa"/>
+          </w:tcPr>
+          <w:p>
+            <w:pPr>
+              <w:rPr>
+                <w:rFonts w:ascii="Arial" w:hAnsi="Arial" w:cs="Arial"/>
+                <w:color w:val="000000"/>
+                <w:sz w:val="21"/>
+                <w:szCs w:val="21"/>
+                <w:shd w:val="clear" w:color="auto" w:fill="FFFFFF"/>
+              </w:rPr>
+            </w:pPr>
+            <w:r>
+              <w:rPr>
+                <w:rFonts w:ascii="Arial" w:hAnsi="Arial" w:cs="Arial"/>
+                <w:color w:val="000000"/>
+                <w:sz w:val="21"/>
+                <w:szCs w:val="21"/>
+                <w:shd w:val="clear" w:color="auto" w:fill="FFFFFF"/>
+              </w:rPr>
+              <w:t>How do you find all employees which are also manager?</w:t>
+            </w:r>
+          </w:p>
+        </w:tc>
+        <w:tc>
+          <w:tcPr>
+            <w:tcW w:w="991" w:type="dxa"/>
+          </w:tcPr>
+          <w:p/>
+        </w:tc>
+        <w:tc>
+          <w:tcPr>
+            <w:tcW w:w="772" w:type="dxa"/>
+          </w:tcPr>
+          <w:p/>
+        </w:tc>
+      </w:tr>
+      <w:tr>
+        <w:tc>
+          <w:tcPr>
+            <w:tcW w:w="687" w:type="dxa"/>
+          </w:tcPr>
+          <w:p>
+            <w:r>
+              <w:t>13</w:t>
+            </w:r>
+          </w:p>
+        </w:tc>
+        <w:tc>
+          <w:tcPr>
+            <w:tcW w:w="6792" w:type="dxa"/>
+          </w:tcPr>
+          <w:p/>
+        </w:tc>
+        <w:tc>
+          <w:tcPr>
+            <w:tcW w:w="991" w:type="dxa"/>
+          </w:tcPr>
+          <w:p/>
+        </w:tc>
+        <w:tc>
+          <w:tcPr>
+            <w:tcW w:w="772" w:type="dxa"/>
+          </w:tcPr>
+          <w:p/>
+        </w:tc>
+      </w:tr>
+      <w:tr>
+        <w:tc>
+          <w:tcPr>
+            <w:tcW w:w="687" w:type="dxa"/>
+          </w:tcPr>
+          <w:p>
+            <w:r>
+              <w:t>14</w:t>
+            </w:r>
+          </w:p>
+        </w:tc>
+        <w:tc>
+          <w:tcPr>
+            <w:tcW w:w="6792" w:type="dxa"/>
+          </w:tcPr>
+          <w:p/>
+        </w:tc>
+        <w:tc>
+          <w:tcPr>
+            <w:tcW w:w="991" w:type="dxa"/>
+          </w:tcPr>
+          <w:p/>
+        </w:tc>
+        <w:tc>
+          <w:tcPr>
+            <w:tcW w:w="772" w:type="dxa"/>
+          </w:tcPr>
+          <w:p/>
+        </w:tc>
+      </w:tr>
+      <w:tr>
+        <w:tc>
+          <w:tcPr>
+            <w:tcW w:w="687" w:type="dxa"/>
+          </w:tcPr>
+          <w:p>
+            <w:r>
+              <w:t>15</w:t>
+            </w:r>
+          </w:p>
+        </w:tc>
+        <w:tc>
+          <w:tcPr>
+            <w:tcW w:w="6792" w:type="dxa"/>
+          </w:tcPr>
+          <w:p/>
+        </w:tc>
+        <w:tc>
+          <w:tcPr>
+            <w:tcW w:w="991" w:type="dxa"/>
+          </w:tcPr>
+          <w:p/>
+        </w:tc>
+        <w:tc>
+          <w:tcPr>
+            <w:tcW w:w="772" w:type="dxa"/>
+          </w:tcPr>
+          <w:p/>
+        </w:tc>
+      </w:tr>
+      <w:tr>
+        <w:tc>
+          <w:tcPr>
+            <w:tcW w:w="687" w:type="dxa"/>
+          </w:tcPr>
+          <w:p>
+            <w:r>
+              <w:t>16</w:t>
+            </w:r>
+          </w:p>
+        </w:tc>
+        <w:tc>
+          <w:tcPr>
+            <w:tcW w:w="6792" w:type="dxa"/>
+          </w:tcPr>
+          <w:p/>
+        </w:tc>
+        <w:tc>
+          <w:tcPr>
+            <w:tcW w:w="991" w:type="dxa"/>
+          </w:tcPr>
+          <w:p/>
+        </w:tc>
+        <w:tc>
+          <w:tcPr>
+            <w:tcW w:w="772" w:type="dxa"/>
+          </w:tcPr>
+          <w:p/>
+        </w:tc>
+      </w:tr>
+      <w:tr>
+        <w:tc>
+          <w:tcPr>
+            <w:tcW w:w="687" w:type="dxa"/>
+          </w:tcPr>
+          <w:p>
+            <w:r>
+              <w:t>17</w:t>
+            </w:r>
+          </w:p>
+        </w:tc>
+        <w:tc>
+          <w:tcPr>
+            <w:tcW w:w="6792" w:type="dxa"/>
+          </w:tcPr>
+          <w:p/>
+        </w:tc>
+        <w:tc>
+          <w:tcPr>
+            <w:tcW w:w="991" w:type="dxa"/>
+          </w:tcPr>
+          <w:p/>
+        </w:tc>
+        <w:tc>
+          <w:tcPr>
+            <w:tcW w:w="772" w:type="dxa"/>
+          </w:tcPr>
+          <w:p/>
+        </w:tc>
+      </w:tr>
+      <w:tr>
+        <w:tc>
+          <w:tcPr>
+            <w:tcW w:w="687" w:type="dxa"/>
+          </w:tcPr>
+          <w:p>
+            <w:r>
+              <w:t>18</w:t>
+            </w:r>
+          </w:p>
+        </w:tc>
+        <w:tc>
+          <w:tcPr>
+            <w:tcW w:w="6792" w:type="dxa"/>
+          </w:tcPr>
+          <w:p/>
+        </w:tc>
+        <w:tc>
+          <w:tcPr>
+            <w:tcW w:w="991" w:type="dxa"/>
+          </w:tcPr>
+          <w:p/>
+        </w:tc>
+        <w:tc>
+          <w:tcPr>
+            <w:tcW w:w="772" w:type="dxa"/>
+          </w:tcPr>
+          <w:p/>
+        </w:tc>
+      </w:tr>
+      <w:tr>
+        <w:tc>
+          <w:tcPr>
+            <w:tcW w:w="687" w:type="dxa"/>
+          </w:tcPr>
+          <w:p>
+            <w:r>
+              <w:t>19</w:t>
+            </w:r>
+          </w:p>
+        </w:tc>
+        <w:tc>
+          <w:tcPr>
+            <w:tcW w:w="6792" w:type="dxa"/>
+          </w:tcPr>
+          <w:p/>
+        </w:tc>
+        <w:tc>
+          <w:tcPr>
+            <w:tcW w:w="991" w:type="dxa"/>
+          </w:tcPr>
+          <w:p/>
+        </w:tc>
+        <w:tc>
+          <w:tcPr>
+            <w:tcW w:w="772" w:type="dxa"/>
+          </w:tcPr>
+          <w:p/>
+        </w:tc>
+      </w:tr>
+      <w:tr>
+        <w:tc>
+          <w:tcPr>
+            <w:tcW w:w="687" w:type="dxa"/>
+          </w:tcPr>
+          <w:p>
+            <w:r>
+              <w:t>20</w:t>
+            </w:r>
+          </w:p>
+        </w:tc>
+        <w:tc>
+          <w:tcPr>
+            <w:tcW w:w="6792" w:type="dxa"/>
+          </w:tcPr>
+          <w:p/>
+        </w:tc>
+        <w:tc>
+          <w:tcPr>
+            <w:tcW w:w="991" w:type="dxa"/>
+          </w:tcPr>
+          <w:p/>
+        </w:tc>
+        <w:tc>
+          <w:tcPr>
+            <w:tcW w:w="772" w:type="dxa"/>
+          </w:tcPr>
+          <w:p/>
+        </w:tc>
+      </w:tr>
+      <w:tr>
+        <w:tc>
+          <w:tcPr>
+            <w:tcW w:w="687" w:type="dxa"/>
+          </w:tcPr>
+          <w:p>
+            <w:r>
+              <w:t>21</w:t>
+            </w:r>
+          </w:p>
+        </w:tc>
+        <w:tc>
+          <w:tcPr>
+            <w:tcW w:w="6792" w:type="dxa"/>
+          </w:tcPr>
+          <w:p/>
+        </w:tc>
+        <w:tc>
+          <w:tcPr>
+            <w:tcW w:w="991" w:type="dxa"/>
+          </w:tcPr>
+          <w:p/>
+        </w:tc>
+        <w:tc>
+          <w:tcPr>
+            <w:tcW w:w="772" w:type="dxa"/>
+          </w:tcPr>
+          <w:p/>
+        </w:tc>
+      </w:tr>
+      <w:tr>
+        <w:tc>
+          <w:tcPr>
+            <w:tcW w:w="687" w:type="dxa"/>
+          </w:tcPr>
+          <w:p>
+            <w:r>
+              <w:t>22</w:t>
+            </w:r>
+          </w:p>
+        </w:tc>
+        <w:tc>
+          <w:tcPr>
+            <w:tcW w:w="6792" w:type="dxa"/>
+          </w:tcPr>
+          <w:p/>
+        </w:tc>
+        <w:tc>
+          <w:tcPr>
+            <w:tcW w:w="991" w:type="dxa"/>
+          </w:tcPr>
+          <w:p/>
+        </w:tc>
+        <w:tc>
+          <w:tcPr>
+            <w:tcW w:w="772" w:type="dxa"/>
+          </w:tcPr>
+          <w:p/>
+        </w:tc>
+      </w:tr>
+      <w:tr>
+        <w:tc>
+          <w:tcPr>
+            <w:tcW w:w="687" w:type="dxa"/>
+          </w:tcPr>
+          <w:p>
+            <w:r>
+              <w:t>23</w:t>
+            </w:r>
+          </w:p>
+        </w:tc>
+        <w:tc>
+          <w:tcPr>
+            <w:tcW w:w="6792" w:type="dxa"/>
+          </w:tcPr>
+          <w:p/>
+        </w:tc>
+        <w:tc>
+          <w:tcPr>
+            <w:tcW w:w="991" w:type="dxa"/>
+          </w:tcPr>
+          <w:p/>
+        </w:tc>
+        <w:tc>
+          <w:tcPr>
+            <w:tcW w:w="772" w:type="dxa"/>
+          </w:tcPr>
+          <w:p/>
+        </w:tc>
+      </w:tr>
+      <w:tr>
+        <w:tc>
+          <w:tcPr>
+            <w:tcW w:w="687" w:type="dxa"/>
+          </w:tcPr>
+          <w:p>
+            <w:r>
+              <w:t>24</w:t>
+            </w:r>
+          </w:p>
+        </w:tc>
+        <w:tc>
+          <w:tcPr>
+            <w:tcW w:w="6792" w:type="dxa"/>
+          </w:tcPr>
+          <w:p/>
+        </w:tc>
+        <w:tc>
+          <w:tcPr>
+            <w:tcW w:w="991" w:type="dxa"/>
+          </w:tcPr>
+          <w:p/>
+        </w:tc>
+        <w:tc>
+          <w:tcPr>
+            <w:tcW w:w="772" w:type="dxa"/>
+          </w:tcPr>
+          <w:p/>
+        </w:tc>
+      </w:tr>
+      <w:tr>
+        <w:tc>
+          <w:tcPr>
+            <w:tcW w:w="687" w:type="dxa"/>
+          </w:tcPr>
+          <w:p>
+            <w:r>
+              <w:t>25</w:t>
+            </w:r>
+          </w:p>
+        </w:tc>
+        <w:tc>
+          <w:tcPr>
+            <w:tcW w:w="6792" w:type="dxa"/>
+          </w:tcPr>
+          <w:p/>
+        </w:tc>
+        <w:tc>
+          <w:tcPr>
+            <w:tcW w:w="991" w:type="dxa"/>
+          </w:tcPr>
+          <w:p/>
+        </w:tc>
+        <w:tc>
+          <w:tcPr>
+            <w:tcW w:w="772" w:type="dxa"/>
+          </w:tcPr>
+          <w:p/>
+        </w:tc>
+      </w:tr>
+      <w:tr>
+        <w:tc>
+          <w:tcPr>
+            <w:tcW w:w="687" w:type="dxa"/>
+          </w:tcPr>
+          <w:p>
+            <w:r>
+              <w:t>26</w:t>
+            </w:r>
+          </w:p>
+        </w:tc>
+        <w:tc>
+          <w:tcPr>
+            <w:tcW w:w="6792" w:type="dxa"/>
+          </w:tcPr>
+          <w:p/>
+        </w:tc>
+        <w:tc>
+          <w:tcPr>
+            <w:tcW w:w="991" w:type="dxa"/>
+          </w:tcPr>
+          <w:p/>
+        </w:tc>
+        <w:tc>
+          <w:tcPr>
+            <w:tcW w:w="772" w:type="dxa"/>
+          </w:tcPr>
+          <w:p/>
+        </w:tc>
+      </w:tr>
+      <w:tr>
+        <w:tc>
+          <w:tcPr>
+            <w:tcW w:w="687" w:type="dxa"/>
+          </w:tcPr>
+          <w:p>
+            <w:r>
+              <w:t>27</w:t>
+            </w:r>
+          </w:p>
+        </w:tc>
+        <w:tc>
+          <w:tcPr>
+            <w:tcW w:w="6792" w:type="dxa"/>
+          </w:tcPr>
+          <w:p/>
+        </w:tc>
+        <w:tc>
+          <w:tcPr>
+            <w:tcW w:w="991" w:type="dxa"/>
+          </w:tcPr>
+          <w:p/>
+        </w:tc>
+        <w:tc>
+          <w:tcPr>
+            <w:tcW w:w="772" w:type="dxa"/>
+          </w:tcPr>
+          <w:p/>
+        </w:tc>
+      </w:tr>
+      <w:tr>
+        <w:tc>
+          <w:tcPr>
+            <w:tcW w:w="687" w:type="dxa"/>
+          </w:tcPr>
+          <w:p>
+            <w:r>
+              <w:t>28</w:t>
+            </w:r>
+          </w:p>
+        </w:tc>
+        <w:tc>
+          <w:tcPr>
+            <w:tcW w:w="6792" w:type="dxa"/>
+          </w:tcPr>
+          <w:p/>
+        </w:tc>
+        <w:tc>
+          <w:tcPr>
+            <w:tcW w:w="991" w:type="dxa"/>
+          </w:tcPr>
+          <w:p/>
+        </w:tc>
+        <w:tc>
+          <w:tcPr>
+            <w:tcW w:w="772" w:type="dxa"/>
+          </w:tcPr>
+          <w:p/>
+        </w:tc>
+      </w:tr>
+      <w:tr>
+        <w:tc>
+          <w:tcPr>
+            <w:tcW w:w="687" w:type="dxa"/>
+          </w:tcPr>
+          <w:p>
+            <w:r>
+              <w:t>29</w:t>
+            </w:r>
+          </w:p>
+        </w:tc>
+        <w:tc>
+          <w:tcPr>
+            <w:tcW w:w="6792" w:type="dxa"/>
+          </w:tcPr>
+          <w:p/>
+        </w:tc>
+        <w:tc>
+          <w:tcPr>
+            <w:tcW w:w="991" w:type="dxa"/>
+          </w:tcPr>
+          <w:p/>
+        </w:tc>
+        <w:tc>
+          <w:tcPr>
+            <w:tcW w:w="772" w:type="dxa"/>
+          </w:tcPr>
+          <w:p/>
+        </w:tc>
+      </w:tr>
+      <w:tr>
+        <w:tc>
+          <w:tcPr>
+            <w:tcW w:w="687" w:type="dxa"/>
+          </w:tcPr>
+          <w:p>
+            <w:r>
+              <w:t>30</w:t>
+            </w:r>
           </w:p>
         </w:tc>
         <w:tc>
@@ -3056,6 +3304,18 @@
       <w:contextualSpacing/>
     </w:pPr>
   </w:style>
+  <w:style w:type="character" w:styleId="Hyperlink">
+    <w:name w:val="Hyperlink"/>
+    <w:basedOn w:val="DefaultParagraphFont"/>
+    <w:uiPriority w:val="99"/>
+    <w:semiHidden/>
+    <w:unhideWhenUsed/>
+    <w:rsid w:val="001C29D7"/>
+    <w:rPr>
+      <w:color w:val="0000FF"/>
+      <w:u w:val="single"/>
+    </w:rPr>
+  </w:style>
 </w:styles>
 </file>
 
@@ -3275,6 +3535,18 @@
       <w:ind w:left="720"/>
       <w:contextualSpacing/>
     </w:pPr>
+  </w:style>
+  <w:style w:type="character" w:styleId="Hyperlink">
+    <w:name w:val="Hyperlink"/>
+    <w:basedOn w:val="DefaultParagraphFont"/>
+    <w:uiPriority w:val="99"/>
+    <w:semiHidden/>
+    <w:unhideWhenUsed/>
+    <w:rsid w:val="001C29D7"/>
+    <w:rPr>
+      <w:color w:val="0000FF"/>
+      <w:u w:val="single"/>
+    </w:rPr>
   </w:style>
 </w:styles>
 </file>

</xml_diff>